<commit_message>
slides + assignment 01 data
</commit_message>
<xml_diff>
--- a/Rubrics/ENSF-619-02-final-project-description.docx
+++ b/Rubrics/ENSF-619-02-final-project-description.docx
@@ -24,7 +24,29 @@
           <w:szCs w:val="24"/>
           <w:u w:val="single"/>
         </w:rPr>
-        <w:t>ENEL 6</w:t>
+        <w:t>EN</w:t>
+      </w:r>
+      <w:r>
+        <w:rPr>
+          <w:rFonts w:ascii="Times New Roman" w:hAnsi="Times New Roman" w:cs="Times New Roman"/>
+          <w:b/>
+          <w:bCs/>
+          <w:sz w:val="24"/>
+          <w:szCs w:val="24"/>
+          <w:u w:val="single"/>
+        </w:rPr>
+        <w:t>SF</w:t>
+      </w:r>
+      <w:r>
+        <w:rPr>
+          <w:rFonts w:ascii="Times New Roman" w:hAnsi="Times New Roman" w:cs="Times New Roman"/>
+          <w:b/>
+          <w:bCs/>
+          <w:sz w:val="24"/>
+          <w:szCs w:val="24"/>
+          <w:u w:val="single"/>
+        </w:rPr>
+        <w:t xml:space="preserve"> 6</w:t>
       </w:r>
       <w:r>
         <w:rPr>
@@ -1152,7 +1174,29 @@
           <w:sz w:val="24"/>
           <w:szCs w:val="24"/>
         </w:rPr>
-        <w:t>, 2021 at noon</w:t>
+        <w:t xml:space="preserve">, </w:t>
+      </w:r>
+      <w:proofErr w:type="gramStart"/>
+      <w:r>
+        <w:rPr>
+          <w:rFonts w:ascii="Times New Roman" w:hAnsi="Times New Roman" w:cs="Times New Roman"/>
+          <w:b/>
+          <w:bCs/>
+          <w:sz w:val="24"/>
+          <w:szCs w:val="24"/>
+        </w:rPr>
+        <w:t>2021</w:t>
+      </w:r>
+      <w:proofErr w:type="gramEnd"/>
+      <w:r>
+        <w:rPr>
+          <w:rFonts w:ascii="Times New Roman" w:hAnsi="Times New Roman" w:cs="Times New Roman"/>
+          <w:b/>
+          <w:bCs/>
+          <w:sz w:val="24"/>
+          <w:szCs w:val="24"/>
+        </w:rPr>
+        <w:t xml:space="preserve"> at noon</w:t>
       </w:r>
       <w:r>
         <w:rPr>
@@ -2095,23 +2139,7 @@
                 <w:sz w:val="20"/>
                 <w:szCs w:val="20"/>
               </w:rPr>
-              <w:t>- All r</w:t>
-            </w:r>
-            <w:r>
-              <w:rPr>
-                <w:rFonts w:ascii="Times New Roman" w:hAnsi="Times New Roman" w:cs="Times New Roman"/>
-                <w:sz w:val="20"/>
-                <w:szCs w:val="20"/>
-              </w:rPr>
-              <w:t xml:space="preserve">eferences </w:t>
-            </w:r>
-            <w:r>
-              <w:rPr>
-                <w:rFonts w:ascii="Times New Roman" w:hAnsi="Times New Roman" w:cs="Times New Roman"/>
-                <w:sz w:val="20"/>
-                <w:szCs w:val="20"/>
-              </w:rPr>
-              <w:t>are formatted</w:t>
+              <w:t>- All references are formatted</w:t>
             </w:r>
             <w:r>
               <w:rPr>
@@ -2127,15 +2155,7 @@
                 <w:sz w:val="20"/>
                 <w:szCs w:val="20"/>
               </w:rPr>
-              <w:t xml:space="preserve">consistently across </w:t>
-            </w:r>
-            <w:r>
-              <w:rPr>
-                <w:rFonts w:ascii="Times New Roman" w:hAnsi="Times New Roman" w:cs="Times New Roman"/>
-                <w:sz w:val="20"/>
-                <w:szCs w:val="20"/>
-              </w:rPr>
-              <w:t>the document</w:t>
+              <w:t>consistently across the document</w:t>
             </w:r>
           </w:p>
         </w:tc>
@@ -2196,15 +2216,7 @@
                 <w:sz w:val="20"/>
                 <w:szCs w:val="20"/>
               </w:rPr>
-              <w:t xml:space="preserve"> Most</w:t>
-            </w:r>
-            <w:r>
-              <w:rPr>
-                <w:rFonts w:ascii="Times New Roman" w:hAnsi="Times New Roman" w:cs="Times New Roman"/>
-                <w:sz w:val="20"/>
-                <w:szCs w:val="20"/>
-              </w:rPr>
-              <w:t xml:space="preserve"> references are formatted consistently across the document</w:t>
+              <w:t xml:space="preserve"> Most references are formatted consistently across the document</w:t>
             </w:r>
             <w:r>
               <w:rPr>
@@ -2277,23 +2289,7 @@
                 <w:sz w:val="20"/>
                 <w:szCs w:val="20"/>
               </w:rPr>
-              <w:t xml:space="preserve"> </w:t>
-            </w:r>
-            <w:r>
-              <w:rPr>
-                <w:rFonts w:ascii="Times New Roman" w:hAnsi="Times New Roman" w:cs="Times New Roman"/>
-                <w:sz w:val="20"/>
-                <w:szCs w:val="20"/>
-              </w:rPr>
-              <w:t>Some</w:t>
-            </w:r>
-            <w:r>
-              <w:rPr>
-                <w:rFonts w:ascii="Times New Roman" w:hAnsi="Times New Roman" w:cs="Times New Roman"/>
-                <w:sz w:val="20"/>
-                <w:szCs w:val="20"/>
-              </w:rPr>
-              <w:t xml:space="preserve"> references are formatted consistently across the document</w:t>
+              <w:t xml:space="preserve"> Some references are formatted consistently across the document</w:t>
             </w:r>
             <w:r>
               <w:rPr>
@@ -2381,39 +2377,7 @@
                 <w:sz w:val="20"/>
                 <w:szCs w:val="20"/>
               </w:rPr>
-              <w:t xml:space="preserve"> </w:t>
-            </w:r>
-            <w:r>
-              <w:rPr>
-                <w:rFonts w:ascii="Times New Roman" w:hAnsi="Times New Roman" w:cs="Times New Roman"/>
-                <w:sz w:val="20"/>
-                <w:szCs w:val="20"/>
-              </w:rPr>
-              <w:t>Very few or no</w:t>
-            </w:r>
-            <w:r>
-              <w:rPr>
-                <w:rFonts w:ascii="Times New Roman" w:hAnsi="Times New Roman" w:cs="Times New Roman"/>
-                <w:sz w:val="20"/>
-                <w:szCs w:val="20"/>
-              </w:rPr>
-              <w:t xml:space="preserve"> references are formatted</w:t>
-            </w:r>
-            <w:r>
-              <w:rPr>
-                <w:rFonts w:ascii="Times New Roman" w:hAnsi="Times New Roman" w:cs="Times New Roman"/>
-                <w:sz w:val="20"/>
-                <w:szCs w:val="20"/>
-              </w:rPr>
-              <w:t xml:space="preserve"> properly</w:t>
-            </w:r>
-            <w:r>
-              <w:rPr>
-                <w:rFonts w:ascii="Times New Roman" w:hAnsi="Times New Roman" w:cs="Times New Roman"/>
-                <w:sz w:val="20"/>
-                <w:szCs w:val="20"/>
-              </w:rPr>
-              <w:t xml:space="preserve"> across the document</w:t>
+              <w:t xml:space="preserve"> Very few or no references are formatted properly across the document</w:t>
             </w:r>
           </w:p>
         </w:tc>
@@ -3445,25 +3409,7 @@
                 <w:lang w:val="en-US" w:eastAsia="en-US"/>
               </w:rPr>
               <w:lastRenderedPageBreak/>
-              <w:t xml:space="preserve">- The results are presented </w:t>
-            </w:r>
-            <w:r>
-              <w:rPr>
-                <w:rFonts w:ascii="Times New Roman" w:hAnsi="Times New Roman" w:cs="Times New Roman"/>
-                <w:sz w:val="20"/>
-                <w:szCs w:val="20"/>
-                <w:lang w:val="en-US" w:eastAsia="en-US"/>
-              </w:rPr>
-              <w:t xml:space="preserve">mostly </w:t>
-            </w:r>
-            <w:r>
-              <w:rPr>
-                <w:rFonts w:ascii="Times New Roman" w:hAnsi="Times New Roman" w:cs="Times New Roman"/>
-                <w:sz w:val="20"/>
-                <w:szCs w:val="20"/>
-                <w:lang w:val="en-US" w:eastAsia="en-US"/>
-              </w:rPr>
-              <w:t>in a clear and effective manner</w:t>
+              <w:t>- The results are presented mostly in a clear and effective manner</w:t>
             </w:r>
           </w:p>
           <w:p>
@@ -3488,25 +3434,7 @@
                 <w:lang w:val="en-US" w:eastAsia="en-US"/>
               </w:rPr>
               <w:lastRenderedPageBreak/>
-              <w:t xml:space="preserve">- The discussion is </w:t>
-            </w:r>
-            <w:r>
-              <w:rPr>
-                <w:rFonts w:ascii="Times New Roman" w:hAnsi="Times New Roman" w:cs="Times New Roman"/>
-                <w:sz w:val="20"/>
-                <w:szCs w:val="20"/>
-                <w:lang w:val="en-US" w:eastAsia="en-US"/>
-              </w:rPr>
-              <w:t xml:space="preserve">reasonably </w:t>
-            </w:r>
-            <w:r>
-              <w:rPr>
-                <w:rFonts w:ascii="Times New Roman" w:hAnsi="Times New Roman" w:cs="Times New Roman"/>
-                <w:sz w:val="20"/>
-                <w:szCs w:val="20"/>
-                <w:lang w:val="en-US" w:eastAsia="en-US"/>
-              </w:rPr>
-              <w:t>detailed and covers</w:t>
+              <w:t>- The discussion is reasonably detailed and covers</w:t>
             </w:r>
             <w:r>
               <w:rPr>
@@ -3554,25 +3482,7 @@
                 <w:lang w:val="en-US" w:eastAsia="en-US"/>
               </w:rPr>
               <w:lastRenderedPageBreak/>
-              <w:t xml:space="preserve">- The results are presented </w:t>
-            </w:r>
-            <w:r>
-              <w:rPr>
-                <w:rFonts w:ascii="Times New Roman" w:hAnsi="Times New Roman" w:cs="Times New Roman"/>
-                <w:sz w:val="20"/>
-                <w:szCs w:val="20"/>
-                <w:lang w:val="en-US" w:eastAsia="en-US"/>
-              </w:rPr>
-              <w:t>somewhat</w:t>
-            </w:r>
-            <w:r>
-              <w:rPr>
-                <w:rFonts w:ascii="Times New Roman" w:hAnsi="Times New Roman" w:cs="Times New Roman"/>
-                <w:sz w:val="20"/>
-                <w:szCs w:val="20"/>
-                <w:lang w:val="en-US" w:eastAsia="en-US"/>
-              </w:rPr>
-              <w:t xml:space="preserve"> in a clear and effective manner</w:t>
+              <w:t>- The results are presented somewhat in a clear and effective manner</w:t>
             </w:r>
           </w:p>
           <w:p>
@@ -3597,25 +3507,7 @@
                 <w:lang w:val="en-US" w:eastAsia="en-US"/>
               </w:rPr>
               <w:lastRenderedPageBreak/>
-              <w:t xml:space="preserve">- The discussion is </w:t>
-            </w:r>
-            <w:r>
-              <w:rPr>
-                <w:rFonts w:ascii="Times New Roman" w:hAnsi="Times New Roman" w:cs="Times New Roman"/>
-                <w:sz w:val="20"/>
-                <w:szCs w:val="20"/>
-                <w:lang w:val="en-US" w:eastAsia="en-US"/>
-              </w:rPr>
-              <w:t>somewhat</w:t>
-            </w:r>
-            <w:r>
-              <w:rPr>
-                <w:rFonts w:ascii="Times New Roman" w:hAnsi="Times New Roman" w:cs="Times New Roman"/>
-                <w:sz w:val="20"/>
-                <w:szCs w:val="20"/>
-                <w:lang w:val="en-US" w:eastAsia="en-US"/>
-              </w:rPr>
-              <w:t xml:space="preserve"> detailed and covers most of the methods strengths and limitations</w:t>
+              <w:t>- The discussion is somewhat detailed and covers most of the methods strengths and limitations</w:t>
             </w:r>
           </w:p>
         </w:tc>
@@ -3884,7 +3776,25 @@
                 <w:sz w:val="20"/>
                 <w:szCs w:val="20"/>
               </w:rPr>
-              <w:t>- The report makes use of tables and/or figures to clearly transmit ideas, concepts and results</w:t>
+              <w:t xml:space="preserve">- The report makes use of tables and/or figures to clearly transmit ideas, </w:t>
+            </w:r>
+            <w:proofErr w:type="gramStart"/>
+            <w:r>
+              <w:rPr>
+                <w:rFonts w:ascii="Times New Roman" w:hAnsi="Times New Roman" w:cs="Times New Roman"/>
+                <w:sz w:val="20"/>
+                <w:szCs w:val="20"/>
+              </w:rPr>
+              <w:t>concepts</w:t>
+            </w:r>
+            <w:proofErr w:type="gramEnd"/>
+            <w:r>
+              <w:rPr>
+                <w:rFonts w:ascii="Times New Roman" w:hAnsi="Times New Roman" w:cs="Times New Roman"/>
+                <w:sz w:val="20"/>
+                <w:szCs w:val="20"/>
+              </w:rPr>
+              <w:t xml:space="preserve"> and results</w:t>
             </w:r>
           </w:p>
           <w:p>
@@ -3931,7 +3841,25 @@
                 <w:sz w:val="20"/>
                 <w:szCs w:val="20"/>
               </w:rPr>
-              <w:t>- The report makes use of tables and/or figures to transmit ideas, concepts and results</w:t>
+              <w:t xml:space="preserve">- The report makes use of tables and/or figures to transmit ideas, </w:t>
+            </w:r>
+            <w:proofErr w:type="gramStart"/>
+            <w:r>
+              <w:rPr>
+                <w:rFonts w:ascii="Times New Roman" w:hAnsi="Times New Roman" w:cs="Times New Roman"/>
+                <w:sz w:val="20"/>
+                <w:szCs w:val="20"/>
+              </w:rPr>
+              <w:t>concepts</w:t>
+            </w:r>
+            <w:proofErr w:type="gramEnd"/>
+            <w:r>
+              <w:rPr>
+                <w:rFonts w:ascii="Times New Roman" w:hAnsi="Times New Roman" w:cs="Times New Roman"/>
+                <w:sz w:val="20"/>
+                <w:szCs w:val="20"/>
+              </w:rPr>
+              <w:t xml:space="preserve"> and results</w:t>
             </w:r>
           </w:p>
           <w:p>
@@ -3989,7 +3917,25 @@
                 <w:sz w:val="20"/>
                 <w:szCs w:val="20"/>
               </w:rPr>
-              <w:t>- The report makes use of tables and/or figures to transmit ideas, concepts and results, but these tables and/or figures can confuse the reader</w:t>
+              <w:t xml:space="preserve">- The report makes use of tables and/or figures to transmit ideas, </w:t>
+            </w:r>
+            <w:proofErr w:type="gramStart"/>
+            <w:r>
+              <w:rPr>
+                <w:rFonts w:ascii="Times New Roman" w:hAnsi="Times New Roman" w:cs="Times New Roman"/>
+                <w:sz w:val="20"/>
+                <w:szCs w:val="20"/>
+              </w:rPr>
+              <w:t>concepts</w:t>
+            </w:r>
+            <w:proofErr w:type="gramEnd"/>
+            <w:r>
+              <w:rPr>
+                <w:rFonts w:ascii="Times New Roman" w:hAnsi="Times New Roman" w:cs="Times New Roman"/>
+                <w:sz w:val="20"/>
+                <w:szCs w:val="20"/>
+              </w:rPr>
+              <w:t xml:space="preserve"> and results, but these tables and/or figures can confuse the reader</w:t>
             </w:r>
           </w:p>
           <w:p>
@@ -4085,7 +4031,27 @@
                 <w:szCs w:val="20"/>
                 <w:lang w:val="en-US" w:eastAsia="en-US"/>
               </w:rPr>
-              <w:t>(10  points)</w:t>
+              <w:t>(</w:t>
+            </w:r>
+            <w:proofErr w:type="gramStart"/>
+            <w:r>
+              <w:rPr>
+                <w:rFonts w:ascii="Times New Roman" w:hAnsi="Times New Roman" w:cs="Times New Roman"/>
+                <w:sz w:val="20"/>
+                <w:szCs w:val="20"/>
+                <w:lang w:val="en-US" w:eastAsia="en-US"/>
+              </w:rPr>
+              <w:t>10  points</w:t>
+            </w:r>
+            <w:proofErr w:type="gramEnd"/>
+            <w:r>
+              <w:rPr>
+                <w:rFonts w:ascii="Times New Roman" w:hAnsi="Times New Roman" w:cs="Times New Roman"/>
+                <w:sz w:val="20"/>
+                <w:szCs w:val="20"/>
+                <w:lang w:val="en-US" w:eastAsia="en-US"/>
+              </w:rPr>
+              <w:t>)</w:t>
             </w:r>
           </w:p>
         </w:tc>
@@ -4777,7 +4743,25 @@
                 <w:sz w:val="20"/>
                 <w:szCs w:val="20"/>
               </w:rPr>
-              <w:t xml:space="preserve"> use of tables and/or figures to clearly transmit ideas, concepts and results</w:t>
+              <w:t xml:space="preserve"> use of tables and/or figures to clearly transmit ideas, </w:t>
+            </w:r>
+            <w:proofErr w:type="gramStart"/>
+            <w:r>
+              <w:rPr>
+                <w:rFonts w:ascii="Times New Roman" w:hAnsi="Times New Roman" w:cs="Times New Roman"/>
+                <w:sz w:val="20"/>
+                <w:szCs w:val="20"/>
+              </w:rPr>
+              <w:t>concepts</w:t>
+            </w:r>
+            <w:proofErr w:type="gramEnd"/>
+            <w:r>
+              <w:rPr>
+                <w:rFonts w:ascii="Times New Roman" w:hAnsi="Times New Roman" w:cs="Times New Roman"/>
+                <w:sz w:val="20"/>
+                <w:szCs w:val="20"/>
+              </w:rPr>
+              <w:t xml:space="preserve"> and results</w:t>
             </w:r>
           </w:p>
           <w:p>
@@ -4824,15 +4808,7 @@
                 <w:sz w:val="20"/>
                 <w:szCs w:val="20"/>
               </w:rPr>
-              <w:t xml:space="preserve">- The slides are </w:t>
-            </w:r>
-            <w:r>
-              <w:rPr>
-                <w:rFonts w:ascii="Times New Roman" w:hAnsi="Times New Roman" w:cs="Times New Roman"/>
-                <w:sz w:val="20"/>
-                <w:szCs w:val="20"/>
-              </w:rPr>
-              <w:t xml:space="preserve">mostly </w:t>
+              <w:t xml:space="preserve">- The slides are mostly </w:t>
             </w:r>
             <w:r>
               <w:rPr>
@@ -4883,7 +4859,25 @@
                 <w:sz w:val="20"/>
                 <w:szCs w:val="20"/>
               </w:rPr>
-              <w:t xml:space="preserve"> use of tables and/or figures to transmit ideas, concepts and results</w:t>
+              <w:t xml:space="preserve"> use of tables and/or figures to transmit ideas, </w:t>
+            </w:r>
+            <w:proofErr w:type="gramStart"/>
+            <w:r>
+              <w:rPr>
+                <w:rFonts w:ascii="Times New Roman" w:hAnsi="Times New Roman" w:cs="Times New Roman"/>
+                <w:sz w:val="20"/>
+                <w:szCs w:val="20"/>
+              </w:rPr>
+              <w:t>concepts</w:t>
+            </w:r>
+            <w:proofErr w:type="gramEnd"/>
+            <w:r>
+              <w:rPr>
+                <w:rFonts w:ascii="Times New Roman" w:hAnsi="Times New Roman" w:cs="Times New Roman"/>
+                <w:sz w:val="20"/>
+                <w:szCs w:val="20"/>
+              </w:rPr>
+              <w:t xml:space="preserve"> and results</w:t>
             </w:r>
           </w:p>
           <w:p>
@@ -5031,7 +5025,25 @@
                 <w:sz w:val="20"/>
                 <w:szCs w:val="20"/>
               </w:rPr>
-              <w:t xml:space="preserve"> use of tables and/or figures to transmit ideas, concepts and results, but these tables and/or figures can confuse the reader</w:t>
+              <w:t xml:space="preserve"> use of tables and/or figures to transmit ideas, </w:t>
+            </w:r>
+            <w:proofErr w:type="gramStart"/>
+            <w:r>
+              <w:rPr>
+                <w:rFonts w:ascii="Times New Roman" w:hAnsi="Times New Roman" w:cs="Times New Roman"/>
+                <w:sz w:val="20"/>
+                <w:szCs w:val="20"/>
+              </w:rPr>
+              <w:t>concepts</w:t>
+            </w:r>
+            <w:proofErr w:type="gramEnd"/>
+            <w:r>
+              <w:rPr>
+                <w:rFonts w:ascii="Times New Roman" w:hAnsi="Times New Roman" w:cs="Times New Roman"/>
+                <w:sz w:val="20"/>
+                <w:szCs w:val="20"/>
+              </w:rPr>
+              <w:t xml:space="preserve"> and results, but these tables and/or figures can confuse the reader</w:t>
             </w:r>
           </w:p>
           <w:p>
@@ -8072,7 +8084,17 @@
                 <w:szCs w:val="20"/>
                 <w:lang w:val="en-US" w:eastAsia="en-US"/>
               </w:rPr>
-              <w:t>words in an effort</w:t>
+              <w:t xml:space="preserve">words </w:t>
+            </w:r>
+            <w:proofErr w:type="gramStart"/>
+            <w:r>
+              <w:rPr>
+                <w:rFonts w:ascii="Times New Roman" w:hAnsi="Times New Roman" w:cs="Times New Roman"/>
+                <w:sz w:val="20"/>
+                <w:szCs w:val="20"/>
+                <w:lang w:val="en-US" w:eastAsia="en-US"/>
+              </w:rPr>
+              <w:t>in an effort</w:t>
             </w:r>
             <w:r>
               <w:rPr>
@@ -8092,6 +8114,7 @@
               </w:rPr>
               <w:t>to</w:t>
             </w:r>
+            <w:proofErr w:type="gramEnd"/>
             <w:r>
               <w:rPr>
                 <w:rFonts w:ascii="Times New Roman" w:hAnsi="Times New Roman" w:cs="Times New Roman"/>

</xml_diff>